<commit_message>
getting there up to manova
</commit_message>
<xml_diff>
--- a/docs/lectures/lecture_17/17_01_lecture_powerpoint.docx
+++ b/docs/lectures/lecture_17/17_01_lecture_powerpoint.docx
@@ -7,7 +7,7 @@
         <w:pStyle w:val="Title"/>
       </w:pPr>
       <w:r>
-        <w:t xml:space="preserve">Lecture 17 - xxxxxx</w:t>
+        <w:t xml:space="preserve">Lecture 17 - Multivariate STATS</w:t>
       </w:r>
     </w:p>
     <w:p>
@@ -18,68 +18,32 @@
         <w:t xml:space="preserve">Bill Perry</w:t>
       </w:r>
     </w:p>
-    <w:bookmarkStart w:id="21" w:name="lecture-16-review"/>
+    <w:bookmarkStart w:id="20" w:name="section"/>
     <w:p>
       <w:pPr>
         <w:pStyle w:val="Heading1"/>
       </w:pPr>
       <w:r>
-        <w:t xml:space="preserve">1. Lecture 16: Review</w:t>
-      </w:r>
-    </w:p>
-    <w:bookmarkStart w:id="20" w:name="review"/>
+        <w:t xml:space="preserve">1. </w:t>
+      </w:r>
+    </w:p>
+    <w:bookmarkEnd w:id="20"/>
+    <w:bookmarkStart w:id="22" w:name="introduction-to-multivariate-statistics"/>
+    <w:p>
+      <w:pPr>
+        <w:pStyle w:val="Heading1"/>
+      </w:pPr>
+      <w:r>
+        <w:t xml:space="preserve">2. Introduction to Multivariate Statistics</w:t>
+      </w:r>
+    </w:p>
+    <w:bookmarkStart w:id="21" w:name="overview"/>
     <w:p>
       <w:pPr>
         <w:pStyle w:val="Heading2"/>
       </w:pPr>
       <w:r>
-        <w:t xml:space="preserve">1.1</w:t>
-      </w:r>
-      <w:r>
-        <w:t xml:space="preserve"> </w:t>
-      </w:r>
-      <w:r>
-        <w:rPr>
-          <w:b/>
-          <w:bCs/>
-        </w:rPr>
-        <w:t xml:space="preserve">Review</w:t>
-      </w:r>
-    </w:p>
-    <w:bookmarkEnd w:id="20"/>
-    <w:p>
-      <w:pPr>
-        <w:pStyle w:val="FirstParagraph"/>
-      </w:pPr>
-      <w:r>
-        <w:t xml:space="preserve">image</w:t>
-      </w:r>
-    </w:p>
-    <w:bookmarkEnd w:id="21"/>
-    <w:bookmarkStart w:id="23" w:name="lecture-17-overview"/>
-    <w:p>
-      <w:pPr>
-        <w:pStyle w:val="Heading1"/>
-      </w:pPr>
-      <w:r>
-        <w:t xml:space="preserve">2. Lecture 17: Overview</w:t>
-      </w:r>
-    </w:p>
-    <w:bookmarkStart w:id="22" w:name="overview"/>
-    <w:p>
-      <w:pPr>
-        <w:pStyle w:val="Heading2"/>
-      </w:pPr>
-      <w:r>
         <w:t xml:space="preserve">2.1 Overview</w:t>
-      </w:r>
-    </w:p>
-    <w:p>
-      <w:pPr>
-        <w:pStyle w:val="FirstParagraph"/>
-      </w:pPr>
-      <w:r>
-        <w:t xml:space="preserve">Analysis of variance:</w:t>
       </w:r>
     </w:p>
     <w:p>
@@ -91,31 +55,198 @@
         </w:numPr>
       </w:pPr>
       <w:r>
+        <w:t xml:space="preserve">Multivariate data: multiple variables per object</w:t>
+      </w:r>
+    </w:p>
+    <w:p>
+      <w:pPr>
+        <w:pStyle w:val="Compact"/>
+        <w:numPr>
+          <w:ilvl w:val="0"/>
+          <w:numId w:val="1001"/>
+        </w:numPr>
+      </w:pPr>
+      <w:r>
+        <w:t xml:space="preserve">Types of multivariate analyses</w:t>
+      </w:r>
+    </w:p>
+    <w:p>
+      <w:pPr>
+        <w:pStyle w:val="Compact"/>
+        <w:numPr>
+          <w:ilvl w:val="1"/>
+          <w:numId w:val="1002"/>
+        </w:numPr>
+      </w:pPr>
+      <w:r>
+        <w:t xml:space="preserve">Functional vs. structural methods</w:t>
+      </w:r>
+    </w:p>
+    <w:p>
+      <w:pPr>
+        <w:pStyle w:val="Compact"/>
+        <w:numPr>
+          <w:ilvl w:val="1"/>
+          <w:numId w:val="1002"/>
+        </w:numPr>
+      </w:pPr>
+      <w:r>
+        <w:t xml:space="preserve">R-mode vs. Q-mode analyses</w:t>
+      </w:r>
+    </w:p>
+    <w:p>
+      <w:pPr>
+        <w:pStyle w:val="Compact"/>
+        <w:numPr>
+          <w:ilvl w:val="0"/>
+          <w:numId w:val="1001"/>
+        </w:numPr>
+      </w:pPr>
+      <w:r>
+        <w:t xml:space="preserve">Eigenvectors, eigenvalues, and components</w:t>
+      </w:r>
+    </w:p>
+    <w:p>
+      <w:pPr>
+        <w:pStyle w:val="Compact"/>
+        <w:numPr>
+          <w:ilvl w:val="0"/>
+          <w:numId w:val="1001"/>
+        </w:numPr>
+      </w:pPr>
+      <w:r>
+        <w:t xml:space="preserve">Distance and dissimilarity measures</w:t>
+      </w:r>
+    </w:p>
+    <w:p>
+      <w:pPr>
+        <w:pStyle w:val="Compact"/>
+        <w:numPr>
+          <w:ilvl w:val="0"/>
+          <w:numId w:val="1001"/>
+        </w:numPr>
+      </w:pPr>
+      <w:r>
+        <w:t xml:space="preserve">Data transformations and standardization</w:t>
+      </w:r>
+    </w:p>
+    <w:p>
+      <w:pPr>
+        <w:pStyle w:val="Compact"/>
+        <w:numPr>
+          <w:ilvl w:val="0"/>
+          <w:numId w:val="1001"/>
+        </w:numPr>
+      </w:pPr>
+      <w:r>
+        <w:t xml:space="preserve">Screening multivariate data</w:t>
+      </w:r>
+    </w:p>
+    <w:p>
+      <w:pPr>
+        <w:pStyle w:val="Compact"/>
+        <w:numPr>
+          <w:ilvl w:val="0"/>
+          <w:numId w:val="1001"/>
+        </w:numPr>
+      </w:pPr>
+      <w:r>
+        <w:t xml:space="preserve">MANOVA</w:t>
+      </w:r>
+    </w:p>
+    <w:bookmarkEnd w:id="21"/>
+    <w:bookmarkEnd w:id="22"/>
+    <w:bookmarkStart w:id="29" w:name="multivariate-data"/>
+    <w:p>
+      <w:pPr>
+        <w:pStyle w:val="Heading1"/>
+      </w:pPr>
+      <w:r>
+        <w:t xml:space="preserve">3. Multivariate Data</w:t>
+      </w:r>
+    </w:p>
+    <w:p>
+      <w:pPr>
+        <w:pStyle w:val="Compact"/>
+        <w:numPr>
+          <w:ilvl w:val="0"/>
+          <w:numId w:val="1003"/>
+        </w:numPr>
+      </w:pPr>
+      <w:r>
+        <w:t xml:space="preserve">Multiple variables recorded about each object (individual, quadrat, site, etc.)</w:t>
+      </w:r>
+    </w:p>
+    <w:p>
+      <w:pPr>
+        <w:pStyle w:val="Compact"/>
+        <w:numPr>
+          <w:ilvl w:val="0"/>
+          <w:numId w:val="1003"/>
+        </w:numPr>
+      </w:pPr>
+      <w:r>
+        <w:t xml:space="preserve">Objects: rows (i = 1 to n)</w:t>
+      </w:r>
+    </w:p>
+    <w:p>
+      <w:pPr>
+        <w:pStyle w:val="Compact"/>
+        <w:numPr>
+          <w:ilvl w:val="0"/>
+          <w:numId w:val="1003"/>
+        </w:numPr>
+      </w:pPr>
+      <w:r>
+        <w:t xml:space="preserve">Variables: columns (j = 1 to p)</w:t>
+      </w:r>
+    </w:p>
+    <w:p>
+      <w:pPr>
+        <w:pStyle w:val="Compact"/>
+        <w:numPr>
+          <w:ilvl w:val="0"/>
+          <w:numId w:val="1003"/>
+        </w:numPr>
+      </w:pPr>
+      <w:r>
         <w:t xml:space="preserve">Examples:</w:t>
       </w:r>
     </w:p>
-    <w:bookmarkEnd w:id="22"/>
-    <w:bookmarkEnd w:id="23"/>
-    <w:bookmarkStart w:id="27" w:name="lecture-17-anova"/>
-    <w:p>
-      <w:pPr>
-        <w:pStyle w:val="Heading1"/>
-      </w:pPr>
-      <w:r>
-        <w:t xml:space="preserve">3. </w:t>
-      </w:r>
-      <w:r>
-        <w:rPr>
-          <w:b/>
-          <w:bCs/>
-        </w:rPr>
-        <w:t xml:space="preserve">Lecture 17:</w:t>
-      </w:r>
-      <w:r>
-        <w:t xml:space="preserve"> </w:t>
-      </w:r>
-      <w:r>
-        <w:t xml:space="preserve">ANOVA</w:t>
+    <w:p>
+      <w:pPr>
+        <w:pStyle w:val="Compact"/>
+        <w:numPr>
+          <w:ilvl w:val="1"/>
+          <w:numId w:val="1004"/>
+        </w:numPr>
+      </w:pPr>
+      <w:r>
+        <w:t xml:space="preserve">Stream sites with multiple chemical parameters</w:t>
+      </w:r>
+    </w:p>
+    <w:p>
+      <w:pPr>
+        <w:pStyle w:val="Compact"/>
+        <w:numPr>
+          <w:ilvl w:val="1"/>
+          <w:numId w:val="1004"/>
+        </w:numPr>
+      </w:pPr>
+      <w:r>
+        <w:t xml:space="preserve">Species with multiple morphological traits</w:t>
+      </w:r>
+    </w:p>
+    <w:p>
+      <w:pPr>
+        <w:pStyle w:val="Compact"/>
+        <w:numPr>
+          <w:ilvl w:val="1"/>
+          <w:numId w:val="1004"/>
+        </w:numPr>
+      </w:pPr>
+      <w:r>
+        <w:t xml:space="preserve">Sample units with multiple species abundances</w:t>
       </w:r>
     </w:p>
     <w:p>
@@ -123,7 +254,46 @@
         <w:pStyle w:val="FirstParagraph"/>
       </w:pPr>
       <w:r>
-        <w:t xml:space="preserve">text</w:t>
+        <w:drawing>
+          <wp:inline>
+            <wp:extent cx="4876800" cy="7315200"/>
+            <wp:effectExtent b="0" l="0" r="0" t="0"/>
+            <wp:docPr descr="" title="" id="24" name="Picture"/>
+            <a:graphic>
+              <a:graphicData uri="http://schemas.openxmlformats.org/drawingml/2006/picture">
+                <pic:pic>
+                  <pic:nvPicPr>
+                    <pic:cNvPr descr="17_01_lecture_powerpoint_files/figure-docx/unnamed-chunk-1-1.png" id="25" name="Picture"/>
+                    <pic:cNvPicPr>
+                      <a:picLocks noChangeArrowheads="1" noChangeAspect="1"/>
+                    </pic:cNvPicPr>
+                  </pic:nvPicPr>
+                  <pic:blipFill>
+                    <a:blip r:embed="rId23"/>
+                    <a:stretch>
+                      <a:fillRect/>
+                    </a:stretch>
+                  </pic:blipFill>
+                  <pic:spPr bwMode="auto">
+                    <a:xfrm>
+                      <a:off x="0" y="0"/>
+                      <a:ext cx="4876800" cy="7315200"/>
+                    </a:xfrm>
+                    <a:prstGeom prst="rect">
+                      <a:avLst/>
+                    </a:prstGeom>
+                    <a:noFill/>
+                    <a:ln w="9525">
+                      <a:noFill/>
+                      <a:headEnd/>
+                      <a:tailEnd/>
+                    </a:ln>
+                  </pic:spPr>
+                </pic:pic>
+              </a:graphicData>
+            </a:graphic>
+          </wp:inline>
+        </w:drawing>
       </w:r>
     </w:p>
     <w:tbl>
@@ -168,18 +338,18 @@
                 <wp:inline>
                   <wp:extent cx="152400" cy="152400"/>
                   <wp:effectExtent b="0" l="0" r="0" t="0"/>
-                  <wp:docPr descr="" title="" id="25" name="Picture"/>
+                  <wp:docPr descr="" title="" id="27" name="Picture"/>
                   <a:graphic>
                     <a:graphicData uri="http://schemas.openxmlformats.org/drawingml/2006/picture">
                       <pic:pic>
                         <pic:nvPicPr>
-                          <pic:cNvPr descr="/Applications/RStudio.app/Contents/Resources/app/quarto/share/formats/docx/tip.png" id="26" name="Picture"/>
+                          <pic:cNvPr descr="/Applications/RStudio.app/Contents/Resources/app/quarto/share/formats/docx/tip.png" id="28" name="Picture"/>
                           <pic:cNvPicPr>
                             <a:picLocks noChangeArrowheads="1" noChangeAspect="1"/>
                           </pic:cNvPicPr>
                         </pic:nvPicPr>
                         <pic:blipFill>
-                          <a:blip r:embed="rId24"/>
+                          <a:blip r:embed="rId26"/>
                           <a:stretch>
                             <a:fillRect/>
                           </a:stretch>
@@ -212,7 +382,7 @@
               <w:t xml:space="preserve"> </w:t>
             </w:r>
             <w:r>
-              <w:t xml:space="preserve">Callout</w:t>
+              <w:t xml:space="preserve">Multivariate data vs. multivariate analysis</w:t>
             </w:r>
           </w:p>
         </w:tc>
@@ -236,110 +406,563 @@
               <w:spacing w:before="16" w:after="16"/>
             </w:pPr>
             <w:r>
-              <w:t xml:space="preserve">more text</w:t>
+              <w:t xml:space="preserve">We’ve already seen multivariate data in multiple regression and multi-factor ANOVA, but now we’ll look at cases with multiple response variables.</w:t>
             </w:r>
           </w:p>
         </w:tc>
       </w:tr>
     </w:tbl>
-    <w:bookmarkEnd w:id="27"/>
-    <w:bookmarkStart w:id="28" w:name="lecture-17-reporting-results"/>
+    <w:bookmarkEnd w:id="29"/>
+    <w:bookmarkStart w:id="34" w:name="multivariate-statistics-in-ecology"/>
     <w:p>
       <w:pPr>
         <w:pStyle w:val="Heading1"/>
       </w:pPr>
       <w:r>
-        <w:t xml:space="preserve">4. </w:t>
-      </w:r>
+        <w:t xml:space="preserve">4. Multivariate Statistics in Ecology</w:t>
+      </w:r>
+    </w:p>
+    <w:bookmarkStart w:id="30" w:name="functional-vs.-structural-methods"/>
+    <w:p>
+      <w:pPr>
+        <w:pStyle w:val="Heading2"/>
+      </w:pPr>
+      <w:r>
+        <w:t xml:space="preserve">4.1 Functional vs. Structural Methods</w:t>
+      </w:r>
+    </w:p>
+    <w:p>
+      <w:pPr>
+        <w:pStyle w:val="FirstParagraph"/>
+      </w:pPr>
       <w:r>
         <w:rPr>
           <w:b/>
           <w:bCs/>
         </w:rPr>
-        <w:t xml:space="preserve">Lecture 17:</w:t>
-      </w:r>
-      <w:r>
-        <w:t xml:space="preserve"> </w:t>
-      </w:r>
-      <w:r>
-        <w:t xml:space="preserve">Reporting results</w:t>
-      </w:r>
-    </w:p>
-    <w:p>
-      <w:pPr>
-        <w:pStyle w:val="FirstParagraph"/>
+        <w:t xml:space="preserve">Functional methods</w:t>
+      </w:r>
+      <w:r>
+        <w:t xml:space="preserve">: - Clear response and predictor variables - Goal: relate Y’s to X’s - Examples: MANOVA, PERMANOVA</w:t>
+      </w:r>
+    </w:p>
+    <w:p>
+      <w:pPr>
+        <w:pStyle w:val="BodyText"/>
       </w:pPr>
       <w:r>
         <w:rPr>
           <w:b/>
           <w:bCs/>
         </w:rPr>
-        <w:t xml:space="preserve">Formal scientific writing example:</w:t>
-      </w:r>
-    </w:p>
+        <w:t xml:space="preserve">Structural methods</w:t>
+      </w:r>
+      <w:r>
+        <w:t xml:space="preserve">: - Find patterns/structure in data - Often no clear predictors - Examples: PCA, NMDS, Cluster Analysis</w:t>
+      </w:r>
+    </w:p>
+    <w:bookmarkEnd w:id="30"/>
     <w:p>
       <w:pPr>
         <w:pStyle w:val="BodyText"/>
       </w:pPr>
       <w:r>
-        <w:t xml:space="preserve">“what would you write up”</w:t>
-      </w:r>
-    </w:p>
-    <w:bookmarkEnd w:id="28"/>
-    <w:bookmarkStart w:id="31" w:name="lecture-17-summary"/>
+        <w:drawing>
+          <wp:inline>
+            <wp:extent cx="4876800" cy="7315200"/>
+            <wp:effectExtent b="0" l="0" r="0" t="0"/>
+            <wp:docPr descr="" title="" id="32" name="Picture"/>
+            <a:graphic>
+              <a:graphicData uri="http://schemas.openxmlformats.org/drawingml/2006/picture">
+                <pic:pic>
+                  <pic:nvPicPr>
+                    <pic:cNvPr descr="17_01_lecture_powerpoint_files/figure-docx/unnamed-chunk-2-1.png" id="33" name="Picture"/>
+                    <pic:cNvPicPr>
+                      <a:picLocks noChangeArrowheads="1" noChangeAspect="1"/>
+                    </pic:cNvPicPr>
+                  </pic:nvPicPr>
+                  <pic:blipFill>
+                    <a:blip r:embed="rId31"/>
+                    <a:stretch>
+                      <a:fillRect/>
+                    </a:stretch>
+                  </pic:blipFill>
+                  <pic:spPr bwMode="auto">
+                    <a:xfrm>
+                      <a:off x="0" y="0"/>
+                      <a:ext cx="4876800" cy="7315200"/>
+                    </a:xfrm>
+                    <a:prstGeom prst="rect">
+                      <a:avLst/>
+                    </a:prstGeom>
+                    <a:noFill/>
+                    <a:ln w="9525">
+                      <a:noFill/>
+                      <a:headEnd/>
+                      <a:tailEnd/>
+                    </a:ln>
+                  </pic:spPr>
+                </pic:pic>
+              </a:graphicData>
+            </a:graphic>
+          </wp:inline>
+        </w:drawing>
+      </w:r>
+    </w:p>
+    <w:bookmarkEnd w:id="34"/>
+    <w:bookmarkStart w:id="39" w:name="X2ce43a20d7f8c4ab5f7362c8ea48cbdcc659f27"/>
     <w:p>
       <w:pPr>
         <w:pStyle w:val="Heading1"/>
       </w:pPr>
       <w:r>
-        <w:t xml:space="preserve">5. </w:t>
-      </w:r>
+        <w:t xml:space="preserve">5. Structural Methods in Multivariate Analysis</w:t>
+      </w:r>
+    </w:p>
+    <w:bookmarkStart w:id="35" w:name="two-main-approaches"/>
+    <w:p>
+      <w:pPr>
+        <w:pStyle w:val="Heading2"/>
+      </w:pPr>
+      <w:r>
+        <w:t xml:space="preserve">5.1 Two Main Approaches</w:t>
+      </w:r>
+    </w:p>
+    <w:p>
+      <w:pPr>
+        <w:pStyle w:val="FirstParagraph"/>
+      </w:pPr>
       <w:r>
         <w:rPr>
           <w:b/>
           <w:bCs/>
         </w:rPr>
-        <w:t xml:space="preserve">Lecture 17:</w:t>
-      </w:r>
-      <w:r>
-        <w:t xml:space="preserve"> </w:t>
-      </w:r>
-      <w:r>
-        <w:t xml:space="preserve">Summary</w:t>
-      </w:r>
-    </w:p>
-    <w:bookmarkStart w:id="29" w:name="key-principles"/>
-    <w:p>
-      <w:pPr>
-        <w:pStyle w:val="Heading2"/>
-      </w:pPr>
-      <w:r>
-        <w:t xml:space="preserve">5.1 Key Principles</w:t>
-      </w:r>
-    </w:p>
-    <w:p>
-      <w:pPr>
-        <w:numPr>
-          <w:ilvl w:val="0"/>
-          <w:numId w:val="1002"/>
-        </w:numPr>
+        <w:t xml:space="preserve">Scaling/Ordination Methods</w:t>
+      </w:r>
+      <w:r>
+        <w:t xml:space="preserve">: - Reduce dimensions with new derived variables - Summarize patterns in data - Examples: PCA, CCA</w:t>
+      </w:r>
+    </w:p>
+    <w:p>
+      <w:pPr>
+        <w:pStyle w:val="BodyText"/>
       </w:pPr>
       <w:r>
         <w:rPr>
           <w:b/>
           <w:bCs/>
         </w:rPr>
-        <w:t xml:space="preserve">Purpose</w:t>
-      </w:r>
-      <w:r>
-        <w:t xml:space="preserve">:</w:t>
-      </w:r>
-    </w:p>
-    <w:p>
-      <w:pPr>
+        <w:t xml:space="preserve">Dissimilarity-Based Methods</w:t>
+      </w:r>
+      <w:r>
+        <w:t xml:space="preserve">: - Measure dissimilarity between objects - Visualize relationships between objects - Examples: NMDS, Cluster Analysis</w:t>
+      </w:r>
+    </w:p>
+    <w:bookmarkEnd w:id="35"/>
+    <w:p>
+      <w:pPr>
+        <w:pStyle w:val="BodyText"/>
+      </w:pPr>
+      <w:r>
+        <w:drawing>
+          <wp:inline>
+            <wp:extent cx="4876800" cy="7315200"/>
+            <wp:effectExtent b="0" l="0" r="0" t="0"/>
+            <wp:docPr descr="" title="" id="37" name="Picture"/>
+            <a:graphic>
+              <a:graphicData uri="http://schemas.openxmlformats.org/drawingml/2006/picture">
+                <pic:pic>
+                  <pic:nvPicPr>
+                    <pic:cNvPr descr="17_01_lecture_powerpoint_files/figure-docx/unnamed-chunk-3-1.png" id="38" name="Picture"/>
+                    <pic:cNvPicPr>
+                      <a:picLocks noChangeArrowheads="1" noChangeAspect="1"/>
+                    </pic:cNvPicPr>
+                  </pic:nvPicPr>
+                  <pic:blipFill>
+                    <a:blip r:embed="rId36"/>
+                    <a:stretch>
+                      <a:fillRect/>
+                    </a:stretch>
+                  </pic:blipFill>
+                  <pic:spPr bwMode="auto">
+                    <a:xfrm>
+                      <a:off x="0" y="0"/>
+                      <a:ext cx="4876800" cy="7315200"/>
+                    </a:xfrm>
+                    <a:prstGeom prst="rect">
+                      <a:avLst/>
+                    </a:prstGeom>
+                    <a:noFill/>
+                    <a:ln w="9525">
+                      <a:noFill/>
+                      <a:headEnd/>
+                      <a:tailEnd/>
+                    </a:ln>
+                  </pic:spPr>
+                </pic:pic>
+              </a:graphicData>
+            </a:graphic>
+          </wp:inline>
+        </w:drawing>
+      </w:r>
+    </w:p>
+    <w:bookmarkEnd w:id="39"/>
+    <w:bookmarkStart w:id="45" w:name="eigenvectors-eigenvalues-and-components"/>
+    <w:p>
+      <w:pPr>
+        <w:pStyle w:val="Heading1"/>
+      </w:pPr>
+      <w:r>
+        <w:t xml:space="preserve">6. Eigenvectors, Eigenvalues, and Components</w:t>
+      </w:r>
+    </w:p>
+    <w:p>
+      <w:pPr>
+        <w:pStyle w:val="Compact"/>
         <w:numPr>
           <w:ilvl w:val="0"/>
-          <w:numId w:val="1002"/>
+          <w:numId w:val="1005"/>
+        </w:numPr>
+      </w:pPr>
+      <w:r>
+        <w:t xml:space="preserve">Goal: derive new variables (principal components) that explain variation in data</w:t>
+      </w:r>
+    </w:p>
+    <w:p>
+      <w:pPr>
+        <w:pStyle w:val="Compact"/>
+        <w:numPr>
+          <w:ilvl w:val="0"/>
+          <w:numId w:val="1005"/>
+        </w:numPr>
+      </w:pPr>
+      <w:r>
+        <w:t xml:space="preserve">Components are linear combinations of original variables:</w:t>
+      </w:r>
+    </w:p>
+    <w:p>
+      <w:pPr>
+        <w:pStyle w:val="Compact"/>
+        <w:numPr>
+          <w:ilvl w:val="1"/>
+          <w:numId w:val="1006"/>
+        </w:numPr>
+      </w:pPr>
+      <w:r>
+        <w:t xml:space="preserve">z</w:t>
+      </w:r>
+      <w:r>
+        <w:t xml:space="preserve">ik</w:t>
+      </w:r>
+      <w:r>
+        <w:t xml:space="preserve"> </w:t>
+      </w:r>
+      <w:r>
+        <w:t xml:space="preserve">= c</w:t>
+      </w:r>
+      <w:r>
+        <w:t xml:space="preserve">1</w:t>
+      </w:r>
+      <w:r>
+        <w:t xml:space="preserve">y</w:t>
+      </w:r>
+      <w:r>
+        <w:t xml:space="preserve">i1</w:t>
+      </w:r>
+      <w:r>
+        <w:t xml:space="preserve"> </w:t>
+      </w:r>
+      <w:r>
+        <w:t xml:space="preserve">+ c</w:t>
+      </w:r>
+      <w:r>
+        <w:t xml:space="preserve">2</w:t>
+      </w:r>
+      <w:r>
+        <w:t xml:space="preserve">y</w:t>
+      </w:r>
+      <w:r>
+        <w:t xml:space="preserve">i2</w:t>
+      </w:r>
+      <w:r>
+        <w:t xml:space="preserve"> </w:t>
+      </w:r>
+      <w:r>
+        <w:t xml:space="preserve">+ … + c</w:t>
+      </w:r>
+      <w:r>
+        <w:t xml:space="preserve">p</w:t>
+      </w:r>
+      <w:r>
+        <w:t xml:space="preserve">y</w:t>
+      </w:r>
+      <w:r>
+        <w:t xml:space="preserve">ip</w:t>
+      </w:r>
+    </w:p>
+    <w:p>
+      <w:pPr>
+        <w:pStyle w:val="Compact"/>
+        <w:numPr>
+          <w:ilvl w:val="0"/>
+          <w:numId w:val="1005"/>
+        </w:numPr>
+      </w:pPr>
+      <w:r>
+        <w:t xml:space="preserve">Properties of derived variables:</w:t>
+      </w:r>
+    </w:p>
+    <w:p>
+      <w:pPr>
+        <w:pStyle w:val="Compact"/>
+        <w:numPr>
+          <w:ilvl w:val="1"/>
+          <w:numId w:val="1007"/>
+        </w:numPr>
+      </w:pPr>
+      <w:r>
+        <w:t xml:space="preserve">First component explains most variation</w:t>
+      </w:r>
+    </w:p>
+    <w:p>
+      <w:pPr>
+        <w:pStyle w:val="Compact"/>
+        <w:numPr>
+          <w:ilvl w:val="1"/>
+          <w:numId w:val="1007"/>
+        </w:numPr>
+      </w:pPr>
+      <w:r>
+        <w:t xml:space="preserve">Second explains most remaining variation</w:t>
+      </w:r>
+    </w:p>
+    <w:p>
+      <w:pPr>
+        <w:pStyle w:val="Compact"/>
+        <w:numPr>
+          <w:ilvl w:val="1"/>
+          <w:numId w:val="1007"/>
+        </w:numPr>
+      </w:pPr>
+      <w:r>
+        <w:t xml:space="preserve">Components are uncorrelated with each other</w:t>
+      </w:r>
+    </w:p>
+    <w:p>
+      <w:pPr>
+        <w:pStyle w:val="Compact"/>
+        <w:numPr>
+          <w:ilvl w:val="1"/>
+          <w:numId w:val="1007"/>
+        </w:numPr>
+      </w:pPr>
+      <w:r>
+        <w:t xml:space="preserve">As many components as original variables</w:t>
+      </w:r>
+    </w:p>
+    <w:p>
+      <w:pPr>
+        <w:pStyle w:val="FirstParagraph"/>
+      </w:pPr>
+      <w:r>
+        <w:drawing>
+          <wp:inline>
+            <wp:extent cx="4876800" cy="7315200"/>
+            <wp:effectExtent b="0" l="0" r="0" t="0"/>
+            <wp:docPr descr="" title="" id="41" name="Picture"/>
+            <a:graphic>
+              <a:graphicData uri="http://schemas.openxmlformats.org/drawingml/2006/picture">
+                <pic:pic>
+                  <pic:nvPicPr>
+                    <pic:cNvPr descr="17_01_lecture_powerpoint_files/figure-docx/unnamed-chunk-4-1.png" id="42" name="Picture"/>
+                    <pic:cNvPicPr>
+                      <a:picLocks noChangeArrowheads="1" noChangeAspect="1"/>
+                    </pic:cNvPicPr>
+                  </pic:nvPicPr>
+                  <pic:blipFill>
+                    <a:blip r:embed="rId40"/>
+                    <a:stretch>
+                      <a:fillRect/>
+                    </a:stretch>
+                  </pic:blipFill>
+                  <pic:spPr bwMode="auto">
+                    <a:xfrm>
+                      <a:off x="0" y="0"/>
+                      <a:ext cx="4876800" cy="7315200"/>
+                    </a:xfrm>
+                    <a:prstGeom prst="rect">
+                      <a:avLst/>
+                    </a:prstGeom>
+                    <a:noFill/>
+                    <a:ln w="9525">
+                      <a:noFill/>
+                      <a:headEnd/>
+                      <a:tailEnd/>
+                    </a:ln>
+                  </pic:spPr>
+                </pic:pic>
+              </a:graphicData>
+            </a:graphic>
+          </wp:inline>
+        </w:drawing>
+      </w:r>
+    </w:p>
+    <w:tbl>
+      <w:tblPr>
+        <w:tblStyle w:val="Table"/>
+        <w:tblLook w:firstRow="0" w:lastRow="0" w:firstColumn="0" w:lastColumn="0" w:noHBand="0" w:noVBand="0" w:val="0000"/>
+        <w:tblBorders>
+          <w:left w:val="single" w:sz="24" w:space="0" w:color="00A047"/>
+          <w:right w:val="single" w:sz="4" w:space="0" w:color="00A047"/>
+          <w:top w:val="single" w:sz="4" w:space="0" w:color="00A047"/>
+          <w:bottom w:val="single" w:sz="4" w:space="0" w:color="00A047"/>
+        </w:tblBorders>
+        <w:tblCellMar>
+          <w:left w:w="144" w:type="dxa"/>
+          <w:right w:w="144" w:type="dxa"/>
+        </w:tblCellMar>
+        <w:tblInd w:w="164" w:type="dxa"/>
+        <w:tblW w:type="pct" w:w="100%"/>
+      </w:tblPr>
+      <w:tr>
+        <w:trPr>
+          <w:cantSplit/>
+        </w:trPr>
+        <w:tc>
+          <w:tcPr>
+            <w:shd w:color="auto" w:fill="ccf1e3" w:val="clear"/>
+            <w:tcMar>
+              <w:top w:w="92" w:type="dxa"/>
+              <w:bottom w:w="92" w:type="dxa"/>
+            </w:tcMar>
+          </w:tcPr>
+          <w:p>
+            <w:pPr>
+              <w:pStyle w:val="BodyText"/>
+            </w:pPr>
+            <w:pPr>
+              <w:spacing w:before="0" w:after="0"/>
+              <w:textAlignment w:val="center"/>
+            </w:pPr>
+            <w:r>
+              <w:drawing>
+                <wp:inline>
+                  <wp:extent cx="152400" cy="152400"/>
+                  <wp:effectExtent b="0" l="0" r="0" t="0"/>
+                  <wp:docPr descr="" title="" id="43" name="Picture"/>
+                  <a:graphic>
+                    <a:graphicData uri="http://schemas.openxmlformats.org/drawingml/2006/picture">
+                      <pic:pic>
+                        <pic:nvPicPr>
+                          <pic:cNvPr descr="/Applications/RStudio.app/Contents/Resources/app/quarto/share/formats/docx/tip.png" id="44" name="Picture"/>
+                          <pic:cNvPicPr>
+                            <a:picLocks noChangeArrowheads="1" noChangeAspect="1"/>
+                          </pic:cNvPicPr>
+                        </pic:nvPicPr>
+                        <pic:blipFill>
+                          <a:blip r:embed="rId26"/>
+                          <a:stretch>
+                            <a:fillRect/>
+                          </a:stretch>
+                        </pic:blipFill>
+                        <pic:spPr bwMode="auto">
+                          <a:xfrm>
+                            <a:off x="0" y="0"/>
+                            <a:ext cx="152400" cy="152400"/>
+                          </a:xfrm>
+                          <a:prstGeom prst="rect">
+                            <a:avLst/>
+                          </a:prstGeom>
+                          <a:noFill/>
+                          <a:ln w="9525">
+                            <a:noFill/>
+                            <a:headEnd/>
+                            <a:tailEnd/>
+                          </a:ln>
+                        </pic:spPr>
+                      </pic:pic>
+                    </a:graphicData>
+                  </a:graphic>
+                </wp:inline>
+              </w:drawing>
+            </w:r>
+            <w:r>
+              <w:t xml:space="preserve"> </w:t>
+            </w:r>
+            <w:r>
+              <w:t xml:space="preserve"> </w:t>
+            </w:r>
+            <w:r>
+              <w:t xml:space="preserve">Key concept</w:t>
+            </w:r>
+          </w:p>
+        </w:tc>
+      </w:tr>
+      <w:tr>
+        <w:trPr>
+          <w:cantSplit/>
+        </w:trPr>
+        <w:tc>
+          <w:tcPr>
+            <w:tcMar>
+              <w:top w:w="108" w:type="dxa"/>
+              <w:bottom w:w="108" w:type="dxa"/>
+            </w:tcMar>
+          </w:tcPr>
+          <w:p>
+            <w:pPr>
+              <w:pStyle w:val="BodyText"/>
+            </w:pPr>
+            <w:pPr>
+              <w:spacing w:before="16" w:after="16"/>
+            </w:pPr>
+            <w:r>
+              <w:t xml:space="preserve">Eigenvalues (λ) represent the amount of variation explained by each new derived variable, while eigenvectors contain the coefficients showing how original variables contribute to each component.</w:t>
+            </w:r>
+          </w:p>
+        </w:tc>
+      </w:tr>
+    </w:tbl>
+    <w:bookmarkEnd w:id="45"/>
+    <w:bookmarkStart w:id="49" w:name="distance-and-dissimilarity-measures"/>
+    <w:p>
+      <w:pPr>
+        <w:pStyle w:val="Heading1"/>
+      </w:pPr>
+      <w:r>
+        <w:t xml:space="preserve">7. Distance and Dissimilarity Measures</w:t>
+      </w:r>
+    </w:p>
+    <w:p>
+      <w:pPr>
+        <w:pStyle w:val="Compact"/>
+        <w:numPr>
+          <w:ilvl w:val="0"/>
+          <w:numId w:val="1008"/>
+        </w:numPr>
+      </w:pPr>
+      <w:r>
+        <w:t xml:space="preserve">Measure how different objects are in multivariate space</w:t>
+      </w:r>
+    </w:p>
+    <w:p>
+      <w:pPr>
+        <w:pStyle w:val="Compact"/>
+        <w:numPr>
+          <w:ilvl w:val="0"/>
+          <w:numId w:val="1008"/>
+        </w:numPr>
+      </w:pPr>
+      <w:r>
+        <w:t xml:space="preserve">Common measures:</w:t>
+      </w:r>
+    </w:p>
+    <w:p>
+      <w:pPr>
+        <w:pStyle w:val="Compact"/>
+        <w:numPr>
+          <w:ilvl w:val="1"/>
+          <w:numId w:val="1009"/>
         </w:numPr>
       </w:pPr>
       <w:r>
@@ -347,7 +970,10 @@
           <w:b/>
           <w:bCs/>
         </w:rPr>
-        <w:t xml:space="preserve">The Analysis</w:t>
+        <w:t xml:space="preserve">Euclidean distance</w:t>
+      </w:r>
+      <w:r>
+        <w:t xml:space="preserve">: direct geometric distance</w:t>
       </w:r>
     </w:p>
     <w:p>
@@ -355,18 +981,7 @@
         <w:pStyle w:val="Compact"/>
         <w:numPr>
           <w:ilvl w:val="1"/>
-          <w:numId w:val="1003"/>
-        </w:numPr>
-      </w:pPr>
-      <w:r>
-        <w:t xml:space="preserve">asdf</w:t>
-      </w:r>
-    </w:p>
-    <w:p>
-      <w:pPr>
-        <w:numPr>
-          <w:ilvl w:val="0"/>
-          <w:numId w:val="1002"/>
+          <w:numId w:val="1009"/>
         </w:numPr>
       </w:pPr>
       <w:r>
@@ -374,17 +989,351 @@
           <w:b/>
           <w:bCs/>
         </w:rPr>
-        <w:t xml:space="preserve">asdf</w:t>
-      </w:r>
-    </w:p>
-    <w:bookmarkEnd w:id="29"/>
-    <w:bookmarkStart w:id="30" w:name="assumptions"/>
+        <w:t xml:space="preserve">Manhattan distance</w:t>
+      </w:r>
+      <w:r>
+        <w:t xml:space="preserve">: sum of absolute differences</w:t>
+      </w:r>
+    </w:p>
+    <w:p>
+      <w:pPr>
+        <w:pStyle w:val="Compact"/>
+        <w:numPr>
+          <w:ilvl w:val="1"/>
+          <w:numId w:val="1009"/>
+        </w:numPr>
+      </w:pPr>
+      <w:r>
+        <w:rPr>
+          <w:b/>
+          <w:bCs/>
+        </w:rPr>
+        <w:t xml:space="preserve">Bray-Curtis</w:t>
+      </w:r>
+      <w:r>
+        <w:t xml:space="preserve">: good for species abundance data</w:t>
+      </w:r>
+    </w:p>
+    <w:p>
+      <w:pPr>
+        <w:pStyle w:val="Compact"/>
+        <w:numPr>
+          <w:ilvl w:val="1"/>
+          <w:numId w:val="1009"/>
+        </w:numPr>
+      </w:pPr>
+      <w:r>
+        <w:rPr>
+          <w:b/>
+          <w:bCs/>
+        </w:rPr>
+        <w:t xml:space="preserve">Kulczynski</w:t>
+      </w:r>
+      <w:r>
+        <w:t xml:space="preserve">: for abundance data with zeros</w:t>
+      </w:r>
+    </w:p>
+    <w:p>
+      <w:pPr>
+        <w:pStyle w:val="Compact"/>
+        <w:numPr>
+          <w:ilvl w:val="0"/>
+          <w:numId w:val="1008"/>
+        </w:numPr>
+      </w:pPr>
+      <w:r>
+        <w:t xml:space="preserve">Used in cluster analysis, MDS, and other techniques</w:t>
+      </w:r>
+    </w:p>
+    <w:p>
+      <w:pPr>
+        <w:pStyle w:val="Compact"/>
+        <w:numPr>
+          <w:ilvl w:val="0"/>
+          <w:numId w:val="1008"/>
+        </w:numPr>
+      </w:pPr>
+      <w:r>
+        <w:t xml:space="preserve">Create dissimilarity matrices for analysis</w:t>
+      </w:r>
+    </w:p>
+    <w:p>
+      <w:pPr>
+        <w:pStyle w:val="FirstParagraph"/>
+      </w:pPr>
+      <w:r>
+        <w:drawing>
+          <wp:inline>
+            <wp:extent cx="4876800" cy="7315200"/>
+            <wp:effectExtent b="0" l="0" r="0" t="0"/>
+            <wp:docPr descr="" title="" id="47" name="Picture"/>
+            <a:graphic>
+              <a:graphicData uri="http://schemas.openxmlformats.org/drawingml/2006/picture">
+                <pic:pic>
+                  <pic:nvPicPr>
+                    <pic:cNvPr descr="17_01_lecture_powerpoint_files/figure-docx/unnamed-chunk-5-1.png" id="48" name="Picture"/>
+                    <pic:cNvPicPr>
+                      <a:picLocks noChangeArrowheads="1" noChangeAspect="1"/>
+                    </pic:cNvPicPr>
+                  </pic:nvPicPr>
+                  <pic:blipFill>
+                    <a:blip r:embed="rId46"/>
+                    <a:stretch>
+                      <a:fillRect/>
+                    </a:stretch>
+                  </pic:blipFill>
+                  <pic:spPr bwMode="auto">
+                    <a:xfrm>
+                      <a:off x="0" y="0"/>
+                      <a:ext cx="4876800" cy="7315200"/>
+                    </a:xfrm>
+                    <a:prstGeom prst="rect">
+                      <a:avLst/>
+                    </a:prstGeom>
+                    <a:noFill/>
+                    <a:ln w="9525">
+                      <a:noFill/>
+                      <a:headEnd/>
+                      <a:tailEnd/>
+                    </a:ln>
+                  </pic:spPr>
+                </pic:pic>
+              </a:graphicData>
+            </a:graphic>
+          </wp:inline>
+        </w:drawing>
+      </w:r>
+    </w:p>
+    <w:bookmarkEnd w:id="49"/>
+    <w:bookmarkStart w:id="56" w:name="data-transformations-standardization"/>
+    <w:p>
+      <w:pPr>
+        <w:pStyle w:val="Heading1"/>
+      </w:pPr>
+      <w:r>
+        <w:t xml:space="preserve">8. Data Transformations &amp; Standardization</w:t>
+      </w:r>
+    </w:p>
+    <w:bookmarkStart w:id="50" w:name="common-approaches"/>
     <w:p>
       <w:pPr>
         <w:pStyle w:val="Heading2"/>
       </w:pPr>
       <w:r>
-        <w:t xml:space="preserve">5.2 Assumptions</w:t>
+        <w:t xml:space="preserve">8.1 Common Approaches</w:t>
+      </w:r>
+    </w:p>
+    <w:p>
+      <w:pPr>
+        <w:pStyle w:val="FirstParagraph"/>
+      </w:pPr>
+      <w:r>
+        <w:rPr>
+          <w:b/>
+          <w:bCs/>
+        </w:rPr>
+        <w:t xml:space="preserve">Transformations</w:t>
+      </w:r>
+      <w:r>
+        <w:t xml:space="preserve">: - Log transformation for skewed data - Root transformations for count data - Fourth-root for species abundance data</w:t>
+      </w:r>
+    </w:p>
+    <w:p>
+      <w:pPr>
+        <w:pStyle w:val="BodyText"/>
+      </w:pPr>
+      <w:r>
+        <w:rPr>
+          <w:b/>
+          <w:bCs/>
+        </w:rPr>
+        <w:t xml:space="preserve">Standardization</w:t>
+      </w:r>
+      <w:r>
+        <w:t xml:space="preserve">: - Centering: subtract mean (mean = 0) - Standardization: divide by SD (SD = 1) - Crucial for variables with different units - May not be appropriate for species data</w:t>
+      </w:r>
+    </w:p>
+    <w:bookmarkEnd w:id="50"/>
+    <w:p>
+      <w:pPr>
+        <w:pStyle w:val="BodyText"/>
+      </w:pPr>
+      <w:r>
+        <w:drawing>
+          <wp:inline>
+            <wp:extent cx="4876800" cy="7315200"/>
+            <wp:effectExtent b="0" l="0" r="0" t="0"/>
+            <wp:docPr descr="" title="" id="52" name="Picture"/>
+            <a:graphic>
+              <a:graphicData uri="http://schemas.openxmlformats.org/drawingml/2006/picture">
+                <pic:pic>
+                  <pic:nvPicPr>
+                    <pic:cNvPr descr="17_01_lecture_powerpoint_files/figure-docx/unnamed-chunk-6-1.png" id="53" name="Picture"/>
+                    <pic:cNvPicPr>
+                      <a:picLocks noChangeArrowheads="1" noChangeAspect="1"/>
+                    </pic:cNvPicPr>
+                  </pic:nvPicPr>
+                  <pic:blipFill>
+                    <a:blip r:embed="rId51"/>
+                    <a:stretch>
+                      <a:fillRect/>
+                    </a:stretch>
+                  </pic:blipFill>
+                  <pic:spPr bwMode="auto">
+                    <a:xfrm>
+                      <a:off x="0" y="0"/>
+                      <a:ext cx="4876800" cy="7315200"/>
+                    </a:xfrm>
+                    <a:prstGeom prst="rect">
+                      <a:avLst/>
+                    </a:prstGeom>
+                    <a:noFill/>
+                    <a:ln w="9525">
+                      <a:noFill/>
+                      <a:headEnd/>
+                      <a:tailEnd/>
+                    </a:ln>
+                  </pic:spPr>
+                </pic:pic>
+              </a:graphicData>
+            </a:graphic>
+          </wp:inline>
+        </w:drawing>
+      </w:r>
+    </w:p>
+    <w:tbl>
+      <w:tblPr>
+        <w:tblStyle w:val="Table"/>
+        <w:tblLook w:firstRow="0" w:lastRow="0" w:firstColumn="0" w:lastColumn="0" w:noHBand="0" w:noVBand="0" w:val="0000"/>
+        <w:tblBorders>
+          <w:left w:val="single" w:sz="24" w:space="0" w:color="00A047"/>
+          <w:right w:val="single" w:sz="4" w:space="0" w:color="00A047"/>
+          <w:top w:val="single" w:sz="4" w:space="0" w:color="00A047"/>
+          <w:bottom w:val="single" w:sz="4" w:space="0" w:color="00A047"/>
+        </w:tblBorders>
+        <w:tblCellMar>
+          <w:left w:w="144" w:type="dxa"/>
+          <w:right w:w="144" w:type="dxa"/>
+        </w:tblCellMar>
+        <w:tblInd w:w="164" w:type="dxa"/>
+        <w:tblW w:type="pct" w:w="100%"/>
+      </w:tblPr>
+      <w:tr>
+        <w:trPr>
+          <w:cantSplit/>
+        </w:trPr>
+        <w:tc>
+          <w:tcPr>
+            <w:shd w:color="auto" w:fill="ccf1e3" w:val="clear"/>
+            <w:tcMar>
+              <w:top w:w="92" w:type="dxa"/>
+              <w:bottom w:w="92" w:type="dxa"/>
+            </w:tcMar>
+          </w:tcPr>
+          <w:p>
+            <w:pPr>
+              <w:pStyle w:val="BodyText"/>
+            </w:pPr>
+            <w:pPr>
+              <w:spacing w:before="0" w:after="0"/>
+              <w:textAlignment w:val="center"/>
+            </w:pPr>
+            <w:r>
+              <w:drawing>
+                <wp:inline>
+                  <wp:extent cx="152400" cy="152400"/>
+                  <wp:effectExtent b="0" l="0" r="0" t="0"/>
+                  <wp:docPr descr="" title="" id="54" name="Picture"/>
+                  <a:graphic>
+                    <a:graphicData uri="http://schemas.openxmlformats.org/drawingml/2006/picture">
+                      <pic:pic>
+                        <pic:nvPicPr>
+                          <pic:cNvPr descr="/Applications/RStudio.app/Contents/Resources/app/quarto/share/formats/docx/tip.png" id="55" name="Picture"/>
+                          <pic:cNvPicPr>
+                            <a:picLocks noChangeArrowheads="1" noChangeAspect="1"/>
+                          </pic:cNvPicPr>
+                        </pic:nvPicPr>
+                        <pic:blipFill>
+                          <a:blip r:embed="rId26"/>
+                          <a:stretch>
+                            <a:fillRect/>
+                          </a:stretch>
+                        </pic:blipFill>
+                        <pic:spPr bwMode="auto">
+                          <a:xfrm>
+                            <a:off x="0" y="0"/>
+                            <a:ext cx="152400" cy="152400"/>
+                          </a:xfrm>
+                          <a:prstGeom prst="rect">
+                            <a:avLst/>
+                          </a:prstGeom>
+                          <a:noFill/>
+                          <a:ln w="9525">
+                            <a:noFill/>
+                            <a:headEnd/>
+                            <a:tailEnd/>
+                          </a:ln>
+                        </pic:spPr>
+                      </pic:pic>
+                    </a:graphicData>
+                  </a:graphic>
+                </wp:inline>
+              </w:drawing>
+            </w:r>
+            <w:r>
+              <w:t xml:space="preserve"> </w:t>
+            </w:r>
+            <w:r>
+              <w:t xml:space="preserve"> </w:t>
+            </w:r>
+            <w:r>
+              <w:t xml:space="preserve">Why standardize?</w:t>
+            </w:r>
+          </w:p>
+        </w:tc>
+      </w:tr>
+      <w:tr>
+        <w:trPr>
+          <w:cantSplit/>
+        </w:trPr>
+        <w:tc>
+          <w:tcPr>
+            <w:tcMar>
+              <w:top w:w="108" w:type="dxa"/>
+              <w:bottom w:w="108" w:type="dxa"/>
+            </w:tcMar>
+          </w:tcPr>
+          <w:p>
+            <w:pPr>
+              <w:pStyle w:val="BodyText"/>
+            </w:pPr>
+            <w:pPr>
+              <w:spacing w:before="16" w:after="16"/>
+            </w:pPr>
+            <w:r>
+              <w:t xml:space="preserve">Standardization ensures all variables contribute equally to the analysis regardless of their original units or scales of measurement. Without it, variables with larger values or variances would dominate the results.</w:t>
+            </w:r>
+          </w:p>
+        </w:tc>
+      </w:tr>
+    </w:tbl>
+    <w:bookmarkEnd w:id="56"/>
+    <w:bookmarkStart w:id="61" w:name="multivariate-graphics"/>
+    <w:p>
+      <w:pPr>
+        <w:pStyle w:val="Heading1"/>
+      </w:pPr>
+      <w:r>
+        <w:t xml:space="preserve">9. Multivariate Graphics</w:t>
+      </w:r>
+    </w:p>
+    <w:bookmarkStart w:id="57" w:name="visual-representation-methods"/>
+    <w:p>
+      <w:pPr>
+        <w:pStyle w:val="Heading2"/>
+      </w:pPr>
+      <w:r>
+        <w:t xml:space="preserve">9.1 Visual Representation Methods</w:t>
       </w:r>
     </w:p>
     <w:p>
@@ -392,11 +1341,18 @@
         <w:pStyle w:val="Compact"/>
         <w:numPr>
           <w:ilvl w:val="0"/>
-          <w:numId w:val="1004"/>
-        </w:numPr>
-      </w:pPr>
-      <w:r>
-        <w:t xml:space="preserve">Independence of observations</w:t>
+          <w:numId w:val="1010"/>
+        </w:numPr>
+      </w:pPr>
+      <w:r>
+        <w:rPr>
+          <w:b/>
+          <w:bCs/>
+        </w:rPr>
+        <w:t xml:space="preserve">SPLOMS/Scatterplot Matrices</w:t>
+      </w:r>
+      <w:r>
+        <w:t xml:space="preserve">: show bivariate relationships</w:t>
       </w:r>
     </w:p>
     <w:p>
@@ -404,11 +1360,18 @@
         <w:pStyle w:val="Compact"/>
         <w:numPr>
           <w:ilvl w:val="0"/>
-          <w:numId w:val="1004"/>
-        </w:numPr>
-      </w:pPr>
-      <w:r>
-        <w:t xml:space="preserve">Normal distribution of residuals</w:t>
+          <w:numId w:val="1010"/>
+        </w:numPr>
+      </w:pPr>
+      <w:r>
+        <w:rPr>
+          <w:b/>
+          <w:bCs/>
+        </w:rPr>
+        <w:t xml:space="preserve">Star plots</w:t>
+      </w:r>
+      <w:r>
+        <w:t xml:space="preserve">: display multiple variables per object</w:t>
       </w:r>
     </w:p>
     <w:p>
@@ -416,15 +1379,899 @@
         <w:pStyle w:val="Compact"/>
         <w:numPr>
           <w:ilvl w:val="0"/>
-          <w:numId w:val="1004"/>
-        </w:numPr>
-      </w:pPr>
-      <w:r>
-        <w:t xml:space="preserve">Homogeneity of variances</w:t>
-      </w:r>
-    </w:p>
-    <w:bookmarkEnd w:id="30"/>
-    <w:bookmarkEnd w:id="31"/>
+          <w:numId w:val="1010"/>
+        </w:numPr>
+      </w:pPr>
+      <w:r>
+        <w:rPr>
+          <w:b/>
+          <w:bCs/>
+        </w:rPr>
+        <w:t xml:space="preserve">Chernoff faces</w:t>
+      </w:r>
+      <w:r>
+        <w:t xml:space="preserve">: represent variables as facial features</w:t>
+      </w:r>
+    </w:p>
+    <w:p>
+      <w:pPr>
+        <w:pStyle w:val="Compact"/>
+        <w:numPr>
+          <w:ilvl w:val="0"/>
+          <w:numId w:val="1010"/>
+        </w:numPr>
+      </w:pPr>
+      <w:r>
+        <w:rPr>
+          <w:b/>
+          <w:bCs/>
+        </w:rPr>
+        <w:t xml:space="preserve">Heatmaps</w:t>
+      </w:r>
+      <w:r>
+        <w:t xml:space="preserve">: visualize data matrices with color</w:t>
+      </w:r>
+    </w:p>
+    <w:p>
+      <w:pPr>
+        <w:pStyle w:val="Compact"/>
+        <w:numPr>
+          <w:ilvl w:val="0"/>
+          <w:numId w:val="1010"/>
+        </w:numPr>
+      </w:pPr>
+      <w:r>
+        <w:rPr>
+          <w:b/>
+          <w:bCs/>
+        </w:rPr>
+        <w:t xml:space="preserve">Biplots</w:t>
+      </w:r>
+      <w:r>
+        <w:t xml:space="preserve">: show objects and variables together</w:t>
+      </w:r>
+    </w:p>
+    <w:p>
+      <w:pPr>
+        <w:pStyle w:val="Compact"/>
+        <w:numPr>
+          <w:ilvl w:val="0"/>
+          <w:numId w:val="1010"/>
+        </w:numPr>
+      </w:pPr>
+      <w:r>
+        <w:rPr>
+          <w:b/>
+          <w:bCs/>
+        </w:rPr>
+        <w:t xml:space="preserve">Ordination plots</w:t>
+      </w:r>
+      <w:r>
+        <w:t xml:space="preserve">: visualize relationships in reduced dimensions</w:t>
+      </w:r>
+    </w:p>
+    <w:bookmarkEnd w:id="57"/>
+    <w:p>
+      <w:pPr>
+        <w:pStyle w:val="FirstParagraph"/>
+      </w:pPr>
+      <w:r>
+        <w:drawing>
+          <wp:inline>
+            <wp:extent cx="4876800" cy="7315200"/>
+            <wp:effectExtent b="0" l="0" r="0" t="0"/>
+            <wp:docPr descr="" title="" id="59" name="Picture"/>
+            <a:graphic>
+              <a:graphicData uri="http://schemas.openxmlformats.org/drawingml/2006/picture">
+                <pic:pic>
+                  <pic:nvPicPr>
+                    <pic:cNvPr descr="17_01_lecture_powerpoint_files/figure-docx/unnamed-chunk-7-1.png" id="60" name="Picture"/>
+                    <pic:cNvPicPr>
+                      <a:picLocks noChangeArrowheads="1" noChangeAspect="1"/>
+                    </pic:cNvPicPr>
+                  </pic:nvPicPr>
+                  <pic:blipFill>
+                    <a:blip r:embed="rId58"/>
+                    <a:stretch>
+                      <a:fillRect/>
+                    </a:stretch>
+                  </pic:blipFill>
+                  <pic:spPr bwMode="auto">
+                    <a:xfrm>
+                      <a:off x="0" y="0"/>
+                      <a:ext cx="4876800" cy="7315200"/>
+                    </a:xfrm>
+                    <a:prstGeom prst="rect">
+                      <a:avLst/>
+                    </a:prstGeom>
+                    <a:noFill/>
+                    <a:ln w="9525">
+                      <a:noFill/>
+                      <a:headEnd/>
+                      <a:tailEnd/>
+                    </a:ln>
+                  </pic:spPr>
+                </pic:pic>
+              </a:graphicData>
+            </a:graphic>
+          </wp:inline>
+        </w:drawing>
+      </w:r>
+    </w:p>
+    <w:bookmarkEnd w:id="61"/>
+    <w:bookmarkStart w:id="66" w:name="screening-multivariate-data"/>
+    <w:p>
+      <w:pPr>
+        <w:pStyle w:val="Heading1"/>
+      </w:pPr>
+      <w:r>
+        <w:t xml:space="preserve">10. Screening Multivariate Data</w:t>
+      </w:r>
+    </w:p>
+    <w:bookmarkStart w:id="62" w:name="key-issues-to-check"/>
+    <w:p>
+      <w:pPr>
+        <w:pStyle w:val="Heading2"/>
+      </w:pPr>
+      <w:r>
+        <w:t xml:space="preserve">10.1 Key Issues to Check</w:t>
+      </w:r>
+    </w:p>
+    <w:p>
+      <w:pPr>
+        <w:pStyle w:val="FirstParagraph"/>
+      </w:pPr>
+      <w:r>
+        <w:rPr>
+          <w:b/>
+          <w:bCs/>
+        </w:rPr>
+        <w:t xml:space="preserve">Multivariate Outliers</w:t>
+      </w:r>
+      <w:r>
+        <w:t xml:space="preserve">: - Objects with unusual patterns across variables - Detected with Mahalanobis distance (d²) - Test against χ² distribution with p df</w:t>
+      </w:r>
+    </w:p>
+    <w:p>
+      <w:pPr>
+        <w:pStyle w:val="BodyText"/>
+      </w:pPr>
+      <w:r>
+        <w:rPr>
+          <w:b/>
+          <w:bCs/>
+        </w:rPr>
+        <w:t xml:space="preserve">Missing Observations</w:t>
+      </w:r>
+      <w:r>
+        <w:t xml:space="preserve">: - Common approaches: - Deletion: remove affected object or variable - Imputation: estimate missing values - Maximum likelihood methods - Multiple imputation</w:t>
+      </w:r>
+    </w:p>
+    <w:bookmarkEnd w:id="62"/>
+    <w:p>
+      <w:pPr>
+        <w:pStyle w:val="BodyText"/>
+      </w:pPr>
+      <w:r>
+        <w:drawing>
+          <wp:inline>
+            <wp:extent cx="4876800" cy="7315200"/>
+            <wp:effectExtent b="0" l="0" r="0" t="0"/>
+            <wp:docPr descr="" title="" id="64" name="Picture"/>
+            <a:graphic>
+              <a:graphicData uri="http://schemas.openxmlformats.org/drawingml/2006/picture">
+                <pic:pic>
+                  <pic:nvPicPr>
+                    <pic:cNvPr descr="17_01_lecture_powerpoint_files/figure-docx/unnamed-chunk-8-1.png" id="65" name="Picture"/>
+                    <pic:cNvPicPr>
+                      <a:picLocks noChangeArrowheads="1" noChangeAspect="1"/>
+                    </pic:cNvPicPr>
+                  </pic:nvPicPr>
+                  <pic:blipFill>
+                    <a:blip r:embed="rId63"/>
+                    <a:stretch>
+                      <a:fillRect/>
+                    </a:stretch>
+                  </pic:blipFill>
+                  <pic:spPr bwMode="auto">
+                    <a:xfrm>
+                      <a:off x="0" y="0"/>
+                      <a:ext cx="4876800" cy="7315200"/>
+                    </a:xfrm>
+                    <a:prstGeom prst="rect">
+                      <a:avLst/>
+                    </a:prstGeom>
+                    <a:noFill/>
+                    <a:ln w="9525">
+                      <a:noFill/>
+                      <a:headEnd/>
+                      <a:tailEnd/>
+                    </a:ln>
+                  </pic:spPr>
+                </pic:pic>
+              </a:graphicData>
+            </a:graphic>
+          </wp:inline>
+        </w:drawing>
+      </w:r>
+    </w:p>
+    <w:bookmarkEnd w:id="66"/>
+    <w:bookmarkStart w:id="72" w:name="manova-multivariate-analysis-of-variance"/>
+    <w:p>
+      <w:pPr>
+        <w:pStyle w:val="Heading1"/>
+      </w:pPr>
+      <w:r>
+        <w:t xml:space="preserve">11. MANOVA (Multivariate Analysis of Variance)</w:t>
+      </w:r>
+    </w:p>
+    <w:p>
+      <w:pPr>
+        <w:pStyle w:val="Compact"/>
+        <w:numPr>
+          <w:ilvl w:val="0"/>
+          <w:numId w:val="1011"/>
+        </w:numPr>
+      </w:pPr>
+      <w:r>
+        <w:t xml:space="preserve">Multivariate extension of ANOVA</w:t>
+      </w:r>
+    </w:p>
+    <w:p>
+      <w:pPr>
+        <w:pStyle w:val="Compact"/>
+        <w:numPr>
+          <w:ilvl w:val="0"/>
+          <w:numId w:val="1011"/>
+        </w:numPr>
+      </w:pPr>
+      <w:r>
+        <w:t xml:space="preserve">Tests for differences in group centroids based on multiple response variables</w:t>
+      </w:r>
+    </w:p>
+    <w:p>
+      <w:pPr>
+        <w:pStyle w:val="Compact"/>
+        <w:numPr>
+          <w:ilvl w:val="0"/>
+          <w:numId w:val="1011"/>
+        </w:numPr>
+      </w:pPr>
+      <w:r>
+        <w:t xml:space="preserve">Advantages over multiple ANOVAs:</w:t>
+      </w:r>
+    </w:p>
+    <w:p>
+      <w:pPr>
+        <w:pStyle w:val="Compact"/>
+        <w:numPr>
+          <w:ilvl w:val="1"/>
+          <w:numId w:val="1012"/>
+        </w:numPr>
+      </w:pPr>
+      <w:r>
+        <w:t xml:space="preserve">Controls family-wise error rate</w:t>
+      </w:r>
+    </w:p>
+    <w:p>
+      <w:pPr>
+        <w:pStyle w:val="Compact"/>
+        <w:numPr>
+          <w:ilvl w:val="1"/>
+          <w:numId w:val="1012"/>
+        </w:numPr>
+      </w:pPr>
+      <w:r>
+        <w:t xml:space="preserve">Accounts for correlations between variables</w:t>
+      </w:r>
+    </w:p>
+    <w:p>
+      <w:pPr>
+        <w:pStyle w:val="Compact"/>
+        <w:numPr>
+          <w:ilvl w:val="1"/>
+          <w:numId w:val="1012"/>
+        </w:numPr>
+      </w:pPr>
+      <w:r>
+        <w:t xml:space="preserve">More powerful when variables are correlated</w:t>
+      </w:r>
+    </w:p>
+    <w:p>
+      <w:pPr>
+        <w:pStyle w:val="Compact"/>
+        <w:numPr>
+          <w:ilvl w:val="0"/>
+          <w:numId w:val="1011"/>
+        </w:numPr>
+      </w:pPr>
+      <w:r>
+        <w:t xml:space="preserve">Common test statistics:</w:t>
+      </w:r>
+    </w:p>
+    <w:p>
+      <w:pPr>
+        <w:pStyle w:val="Compact"/>
+        <w:numPr>
+          <w:ilvl w:val="1"/>
+          <w:numId w:val="1013"/>
+        </w:numPr>
+      </w:pPr>
+      <w:r>
+        <w:t xml:space="preserve">Wilk’s lambda (λ)</w:t>
+      </w:r>
+    </w:p>
+    <w:p>
+      <w:pPr>
+        <w:pStyle w:val="Compact"/>
+        <w:numPr>
+          <w:ilvl w:val="1"/>
+          <w:numId w:val="1013"/>
+        </w:numPr>
+      </w:pPr>
+      <w:r>
+        <w:t xml:space="preserve">Pillai’s trace</w:t>
+      </w:r>
+    </w:p>
+    <w:p>
+      <w:pPr>
+        <w:pStyle w:val="Compact"/>
+        <w:numPr>
+          <w:ilvl w:val="1"/>
+          <w:numId w:val="1013"/>
+        </w:numPr>
+      </w:pPr>
+      <w:r>
+        <w:t xml:space="preserve">Hotelling-Lawley trace</w:t>
+      </w:r>
+    </w:p>
+    <w:p>
+      <w:pPr>
+        <w:pStyle w:val="FirstParagraph"/>
+      </w:pPr>
+      <w:r>
+        <w:drawing>
+          <wp:inline>
+            <wp:extent cx="4876800" cy="7315200"/>
+            <wp:effectExtent b="0" l="0" r="0" t="0"/>
+            <wp:docPr descr="" title="" id="68" name="Picture"/>
+            <a:graphic>
+              <a:graphicData uri="http://schemas.openxmlformats.org/drawingml/2006/picture">
+                <pic:pic>
+                  <pic:nvPicPr>
+                    <pic:cNvPr descr="17_01_lecture_powerpoint_files/figure-docx/unnamed-chunk-9-1.png" id="69" name="Picture"/>
+                    <pic:cNvPicPr>
+                      <a:picLocks noChangeArrowheads="1" noChangeAspect="1"/>
+                    </pic:cNvPicPr>
+                  </pic:nvPicPr>
+                  <pic:blipFill>
+                    <a:blip r:embed="rId67"/>
+                    <a:stretch>
+                      <a:fillRect/>
+                    </a:stretch>
+                  </pic:blipFill>
+                  <pic:spPr bwMode="auto">
+                    <a:xfrm>
+                      <a:off x="0" y="0"/>
+                      <a:ext cx="4876800" cy="7315200"/>
+                    </a:xfrm>
+                    <a:prstGeom prst="rect">
+                      <a:avLst/>
+                    </a:prstGeom>
+                    <a:noFill/>
+                    <a:ln w="9525">
+                      <a:noFill/>
+                      <a:headEnd/>
+                      <a:tailEnd/>
+                    </a:ln>
+                  </pic:spPr>
+                </pic:pic>
+              </a:graphicData>
+            </a:graphic>
+          </wp:inline>
+        </w:drawing>
+      </w:r>
+    </w:p>
+    <w:tbl>
+      <w:tblPr>
+        <w:tblStyle w:val="Table"/>
+        <w:tblLook w:firstRow="0" w:lastRow="0" w:firstColumn="0" w:lastColumn="0" w:noHBand="0" w:noVBand="0" w:val="0000"/>
+        <w:tblBorders>
+          <w:left w:val="single" w:sz="24" w:space="0" w:color="00A047"/>
+          <w:right w:val="single" w:sz="4" w:space="0" w:color="00A047"/>
+          <w:top w:val="single" w:sz="4" w:space="0" w:color="00A047"/>
+          <w:bottom w:val="single" w:sz="4" w:space="0" w:color="00A047"/>
+        </w:tblBorders>
+        <w:tblCellMar>
+          <w:left w:w="144" w:type="dxa"/>
+          <w:right w:w="144" w:type="dxa"/>
+        </w:tblCellMar>
+        <w:tblInd w:w="164" w:type="dxa"/>
+        <w:tblW w:type="pct" w:w="100%"/>
+      </w:tblPr>
+      <w:tr>
+        <w:trPr>
+          <w:cantSplit/>
+        </w:trPr>
+        <w:tc>
+          <w:tcPr>
+            <w:shd w:color="auto" w:fill="ccf1e3" w:val="clear"/>
+            <w:tcMar>
+              <w:top w:w="92" w:type="dxa"/>
+              <w:bottom w:w="92" w:type="dxa"/>
+            </w:tcMar>
+          </w:tcPr>
+          <w:p>
+            <w:pPr>
+              <w:pStyle w:val="BodyText"/>
+            </w:pPr>
+            <w:pPr>
+              <w:spacing w:before="0" w:after="0"/>
+              <w:textAlignment w:val="center"/>
+            </w:pPr>
+            <w:r>
+              <w:drawing>
+                <wp:inline>
+                  <wp:extent cx="152400" cy="152400"/>
+                  <wp:effectExtent b="0" l="0" r="0" t="0"/>
+                  <wp:docPr descr="" title="" id="70" name="Picture"/>
+                  <a:graphic>
+                    <a:graphicData uri="http://schemas.openxmlformats.org/drawingml/2006/picture">
+                      <pic:pic>
+                        <pic:nvPicPr>
+                          <pic:cNvPr descr="/Applications/RStudio.app/Contents/Resources/app/quarto/share/formats/docx/tip.png" id="71" name="Picture"/>
+                          <pic:cNvPicPr>
+                            <a:picLocks noChangeArrowheads="1" noChangeAspect="1"/>
+                          </pic:cNvPicPr>
+                        </pic:nvPicPr>
+                        <pic:blipFill>
+                          <a:blip r:embed="rId26"/>
+                          <a:stretch>
+                            <a:fillRect/>
+                          </a:stretch>
+                        </pic:blipFill>
+                        <pic:spPr bwMode="auto">
+                          <a:xfrm>
+                            <a:off x="0" y="0"/>
+                            <a:ext cx="152400" cy="152400"/>
+                          </a:xfrm>
+                          <a:prstGeom prst="rect">
+                            <a:avLst/>
+                          </a:prstGeom>
+                          <a:noFill/>
+                          <a:ln w="9525">
+                            <a:noFill/>
+                            <a:headEnd/>
+                            <a:tailEnd/>
+                          </a:ln>
+                        </pic:spPr>
+                      </pic:pic>
+                    </a:graphicData>
+                  </a:graphic>
+                </wp:inline>
+              </w:drawing>
+            </w:r>
+            <w:r>
+              <w:t xml:space="preserve"> </w:t>
+            </w:r>
+            <w:r>
+              <w:t xml:space="preserve"> </w:t>
+            </w:r>
+            <w:r>
+              <w:t xml:space="preserve">MANOVA Assumptions</w:t>
+            </w:r>
+          </w:p>
+        </w:tc>
+      </w:tr>
+      <w:tr>
+        <w:trPr>
+          <w:cantSplit/>
+        </w:trPr>
+        <w:tc>
+          <w:tcPr>
+            <w:tcMar>
+              <w:top w:w="108" w:type="dxa"/>
+              <w:bottom w:w="108" w:type="dxa"/>
+            </w:tcMar>
+          </w:tcPr>
+          <w:p>
+            <w:pPr>
+              <w:pStyle w:val="Compact"/>
+              <w:numPr>
+                <w:ilvl w:val="0"/>
+                <w:numId w:val="1014"/>
+              </w:numPr>
+            </w:pPr>
+            <w:r>
+              <w:t xml:space="preserve">Multivariate normality</w:t>
+            </w:r>
+          </w:p>
+          <w:p>
+            <w:pPr>
+              <w:pStyle w:val="Compact"/>
+              <w:numPr>
+                <w:ilvl w:val="0"/>
+                <w:numId w:val="1014"/>
+              </w:numPr>
+            </w:pPr>
+            <w:r>
+              <w:t xml:space="preserve">Homogeneity of variance-covariance matrices</w:t>
+            </w:r>
+          </w:p>
+          <w:p>
+            <w:pPr>
+              <w:pStyle w:val="Compact"/>
+              <w:numPr>
+                <w:ilvl w:val="0"/>
+                <w:numId w:val="1014"/>
+              </w:numPr>
+            </w:pPr>
+            <w:r>
+              <w:t xml:space="preserve">No extreme multivariate outliers</w:t>
+            </w:r>
+          </w:p>
+          <w:p>
+            <w:pPr>
+              <w:pStyle w:val="Compact"/>
+              <w:numPr>
+                <w:ilvl w:val="0"/>
+                <w:numId w:val="1014"/>
+              </w:numPr>
+            </w:pPr>
+            <w:r>
+              <w:t xml:space="preserve">Independence of observations</w:t>
+            </w:r>
+          </w:p>
+        </w:tc>
+      </w:tr>
+    </w:tbl>
+    <w:bookmarkEnd w:id="72"/>
+    <w:bookmarkStart w:id="76" w:name="discriminant-function-analysis"/>
+    <w:p>
+      <w:pPr>
+        <w:pStyle w:val="Heading1"/>
+      </w:pPr>
+      <w:r>
+        <w:t xml:space="preserve">12. Discriminant Function Analysis</w:t>
+      </w:r>
+    </w:p>
+    <w:p>
+      <w:pPr>
+        <w:pStyle w:val="Compact"/>
+        <w:numPr>
+          <w:ilvl w:val="0"/>
+          <w:numId w:val="1015"/>
+        </w:numPr>
+      </w:pPr>
+      <w:r>
+        <w:t xml:space="preserve">Mathematically similar to MANOVA</w:t>
+      </w:r>
+    </w:p>
+    <w:p>
+      <w:pPr>
+        <w:pStyle w:val="Compact"/>
+        <w:numPr>
+          <w:ilvl w:val="0"/>
+          <w:numId w:val="1015"/>
+        </w:numPr>
+      </w:pPr>
+      <w:r>
+        <w:t xml:space="preserve">Used for:</w:t>
+      </w:r>
+    </w:p>
+    <w:p>
+      <w:pPr>
+        <w:pStyle w:val="Compact"/>
+        <w:numPr>
+          <w:ilvl w:val="1"/>
+          <w:numId w:val="1016"/>
+        </w:numPr>
+      </w:pPr>
+      <w:r>
+        <w:t xml:space="preserve">Testing differences between groups (like MANOVA)</w:t>
+      </w:r>
+    </w:p>
+    <w:p>
+      <w:pPr>
+        <w:pStyle w:val="Compact"/>
+        <w:numPr>
+          <w:ilvl w:val="1"/>
+          <w:numId w:val="1016"/>
+        </w:numPr>
+      </w:pPr>
+      <w:r>
+        <w:t xml:space="preserve">Identifying variables that separate groups</w:t>
+      </w:r>
+    </w:p>
+    <w:p>
+      <w:pPr>
+        <w:pStyle w:val="Compact"/>
+        <w:numPr>
+          <w:ilvl w:val="1"/>
+          <w:numId w:val="1016"/>
+        </w:numPr>
+      </w:pPr>
+      <w:r>
+        <w:t xml:space="preserve">Classifying observations into groups</w:t>
+      </w:r>
+    </w:p>
+    <w:p>
+      <w:pPr>
+        <w:pStyle w:val="Compact"/>
+        <w:numPr>
+          <w:ilvl w:val="0"/>
+          <w:numId w:val="1015"/>
+        </w:numPr>
+      </w:pPr>
+      <w:r>
+        <w:t xml:space="preserve">Creates linear combinations (discriminant functions) that maximize between-group differences</w:t>
+      </w:r>
+    </w:p>
+    <w:p>
+      <w:pPr>
+        <w:pStyle w:val="Compact"/>
+        <w:numPr>
+          <w:ilvl w:val="0"/>
+          <w:numId w:val="1015"/>
+        </w:numPr>
+      </w:pPr>
+      <w:r>
+        <w:t xml:space="preserve">Can assess how well classification performs</w:t>
+      </w:r>
+    </w:p>
+    <w:p>
+      <w:pPr>
+        <w:pStyle w:val="Compact"/>
+        <w:numPr>
+          <w:ilvl w:val="0"/>
+          <w:numId w:val="1015"/>
+        </w:numPr>
+      </w:pPr>
+      <w:r>
+        <w:t xml:space="preserve">Jackknifed classification provides more realistic success rates</w:t>
+      </w:r>
+    </w:p>
+    <w:p>
+      <w:pPr>
+        <w:pStyle w:val="FirstParagraph"/>
+      </w:pPr>
+      <w:r>
+        <w:drawing>
+          <wp:inline>
+            <wp:extent cx="4876800" cy="7315200"/>
+            <wp:effectExtent b="0" l="0" r="0" t="0"/>
+            <wp:docPr descr="" title="" id="74" name="Picture"/>
+            <a:graphic>
+              <a:graphicData uri="http://schemas.openxmlformats.org/drawingml/2006/picture">
+                <pic:pic>
+                  <pic:nvPicPr>
+                    <pic:cNvPr descr="17_01_lecture_powerpoint_files/figure-docx/unnamed-chunk-10-1.png" id="75" name="Picture"/>
+                    <pic:cNvPicPr>
+                      <a:picLocks noChangeArrowheads="1" noChangeAspect="1"/>
+                    </pic:cNvPicPr>
+                  </pic:nvPicPr>
+                  <pic:blipFill>
+                    <a:blip r:embed="rId73"/>
+                    <a:stretch>
+                      <a:fillRect/>
+                    </a:stretch>
+                  </pic:blipFill>
+                  <pic:spPr bwMode="auto">
+                    <a:xfrm>
+                      <a:off x="0" y="0"/>
+                      <a:ext cx="4876800" cy="7315200"/>
+                    </a:xfrm>
+                    <a:prstGeom prst="rect">
+                      <a:avLst/>
+                    </a:prstGeom>
+                    <a:noFill/>
+                    <a:ln w="9525">
+                      <a:noFill/>
+                      <a:headEnd/>
+                      <a:tailEnd/>
+                    </a:ln>
+                  </pic:spPr>
+                </pic:pic>
+              </a:graphicData>
+            </a:graphic>
+          </wp:inline>
+        </w:drawing>
+      </w:r>
+    </w:p>
+    <w:bookmarkEnd w:id="76"/>
+    <w:bookmarkStart w:id="81" w:name="summary"/>
+    <w:p>
+      <w:pPr>
+        <w:pStyle w:val="Heading1"/>
+      </w:pPr>
+      <w:r>
+        <w:t xml:space="preserve">13. Summary</w:t>
+      </w:r>
+    </w:p>
+    <w:bookmarkStart w:id="77" w:name="key-concepts"/>
+    <w:p>
+      <w:pPr>
+        <w:pStyle w:val="Heading2"/>
+      </w:pPr>
+      <w:r>
+        <w:t xml:space="preserve">13.1 Key Concepts</w:t>
+      </w:r>
+    </w:p>
+    <w:p>
+      <w:pPr>
+        <w:numPr>
+          <w:ilvl w:val="0"/>
+          <w:numId w:val="1017"/>
+        </w:numPr>
+      </w:pPr>
+      <w:r>
+        <w:rPr>
+          <w:b/>
+          <w:bCs/>
+        </w:rPr>
+        <w:t xml:space="preserve">Multivariate data</w:t>
+      </w:r>
+      <w:r>
+        <w:t xml:space="preserve"> </w:t>
+      </w:r>
+      <w:r>
+        <w:t xml:space="preserve">requires special techniques to account for correlations between variables</w:t>
+      </w:r>
+    </w:p>
+    <w:p>
+      <w:pPr>
+        <w:numPr>
+          <w:ilvl w:val="0"/>
+          <w:numId w:val="1017"/>
+        </w:numPr>
+      </w:pPr>
+      <w:r>
+        <w:rPr>
+          <w:b/>
+          <w:bCs/>
+        </w:rPr>
+        <w:t xml:space="preserve">Functional methods</w:t>
+      </w:r>
+      <w:r>
+        <w:t xml:space="preserve"> </w:t>
+      </w:r>
+      <w:r>
+        <w:t xml:space="preserve">(MANOVA) test hypotheses about group differences</w:t>
+      </w:r>
+    </w:p>
+    <w:p>
+      <w:pPr>
+        <w:numPr>
+          <w:ilvl w:val="0"/>
+          <w:numId w:val="1017"/>
+        </w:numPr>
+      </w:pPr>
+      <w:r>
+        <w:rPr>
+          <w:b/>
+          <w:bCs/>
+        </w:rPr>
+        <w:t xml:space="preserve">Structural methods</w:t>
+      </w:r>
+      <w:r>
+        <w:t xml:space="preserve"> </w:t>
+      </w:r>
+      <w:r>
+        <w:t xml:space="preserve">(PCA, NMDS) find patterns in data</w:t>
+      </w:r>
+    </w:p>
+    <w:p>
+      <w:pPr>
+        <w:numPr>
+          <w:ilvl w:val="0"/>
+          <w:numId w:val="1017"/>
+        </w:numPr>
+      </w:pPr>
+      <w:r>
+        <w:rPr>
+          <w:b/>
+          <w:bCs/>
+        </w:rPr>
+        <w:t xml:space="preserve">Distance measures</w:t>
+      </w:r>
+      <w:r>
+        <w:t xml:space="preserve"> </w:t>
+      </w:r>
+      <w:r>
+        <w:t xml:space="preserve">quantify similarities between objects</w:t>
+      </w:r>
+    </w:p>
+    <w:p>
+      <w:pPr>
+        <w:numPr>
+          <w:ilvl w:val="0"/>
+          <w:numId w:val="1017"/>
+        </w:numPr>
+      </w:pPr>
+      <w:r>
+        <w:rPr>
+          <w:b/>
+          <w:bCs/>
+        </w:rPr>
+        <w:t xml:space="preserve">Data standardization</w:t>
+      </w:r>
+      <w:r>
+        <w:t xml:space="preserve"> </w:t>
+      </w:r>
+      <w:r>
+        <w:t xml:space="preserve">is crucial for variables with different units</w:t>
+      </w:r>
+    </w:p>
+    <w:p>
+      <w:pPr>
+        <w:numPr>
+          <w:ilvl w:val="0"/>
+          <w:numId w:val="1017"/>
+        </w:numPr>
+      </w:pPr>
+      <w:r>
+        <w:rPr>
+          <w:b/>
+          <w:bCs/>
+        </w:rPr>
+        <w:t xml:space="preserve">Multivariate graphics</w:t>
+      </w:r>
+      <w:r>
+        <w:t xml:space="preserve"> </w:t>
+      </w:r>
+      <w:r>
+        <w:t xml:space="preserve">help visualize complex relationships</w:t>
+      </w:r>
+    </w:p>
+    <w:bookmarkEnd w:id="77"/>
+    <w:p>
+      <w:pPr>
+        <w:pStyle w:val="FirstParagraph"/>
+      </w:pPr>
+      <w:r>
+        <w:drawing>
+          <wp:inline>
+            <wp:extent cx="4876800" cy="7315200"/>
+            <wp:effectExtent b="0" l="0" r="0" t="0"/>
+            <wp:docPr descr="" title="" id="79" name="Picture"/>
+            <a:graphic>
+              <a:graphicData uri="http://schemas.openxmlformats.org/drawingml/2006/picture">
+                <pic:pic>
+                  <pic:nvPicPr>
+                    <pic:cNvPr descr="17_01_lecture_powerpoint_files/figure-docx/unnamed-chunk-11-1.png" id="80" name="Picture"/>
+                    <pic:cNvPicPr>
+                      <a:picLocks noChangeArrowheads="1" noChangeAspect="1"/>
+                    </pic:cNvPicPr>
+                  </pic:nvPicPr>
+                  <pic:blipFill>
+                    <a:blip r:embed="rId78"/>
+                    <a:stretch>
+                      <a:fillRect/>
+                    </a:stretch>
+                  </pic:blipFill>
+                  <pic:spPr bwMode="auto">
+                    <a:xfrm>
+                      <a:off x="0" y="0"/>
+                      <a:ext cx="4876800" cy="7315200"/>
+                    </a:xfrm>
+                    <a:prstGeom prst="rect">
+                      <a:avLst/>
+                    </a:prstGeom>
+                    <a:noFill/>
+                    <a:ln w="9525">
+                      <a:noFill/>
+                      <a:headEnd/>
+                      <a:tailEnd/>
+                    </a:ln>
+                  </pic:spPr>
+                </pic:pic>
+              </a:graphicData>
+            </a:graphic>
+          </wp:inline>
+        </w:drawing>
+      </w:r>
+    </w:p>
+    <w:bookmarkEnd w:id="81"/>
     <w:sectPr>
       <w:pgSz w:h="15840" w:w="12240"/>
       <w:pgMar w:bottom="1440" w:footer="720" w:gutter="0" w:header="720" w:left="1440" w:right="1440" w:top="1440"/>
@@ -731,39 +2578,51 @@
     <w:abstractNumId w:val="991"/>
   </w:num>
   <w:num w:numId="1002">
-    <w:abstractNumId w:val="99411"/>
-    <w:lvlOverride w:ilvl="0">
-      <w:startOverride w:val="1"/>
-    </w:lvlOverride>
-    <w:lvlOverride w:ilvl="1">
-      <w:startOverride w:val="1"/>
-    </w:lvlOverride>
-    <w:lvlOverride w:ilvl="2">
-      <w:startOverride w:val="1"/>
-    </w:lvlOverride>
-    <w:lvlOverride w:ilvl="3">
-      <w:startOverride w:val="1"/>
-    </w:lvlOverride>
-    <w:lvlOverride w:ilvl="4">
-      <w:startOverride w:val="1"/>
-    </w:lvlOverride>
-    <w:lvlOverride w:ilvl="5">
-      <w:startOverride w:val="1"/>
-    </w:lvlOverride>
-    <w:lvlOverride w:ilvl="6">
-      <w:startOverride w:val="1"/>
-    </w:lvlOverride>
-    <w:lvlOverride w:ilvl="7">
-      <w:startOverride w:val="1"/>
-    </w:lvlOverride>
-    <w:lvlOverride w:ilvl="8">
-      <w:startOverride w:val="1"/>
-    </w:lvlOverride>
+    <w:abstractNumId w:val="991"/>
   </w:num>
   <w:num w:numId="1003">
     <w:abstractNumId w:val="991"/>
   </w:num>
   <w:num w:numId="1004">
+    <w:abstractNumId w:val="991"/>
+  </w:num>
+  <w:num w:numId="1005">
+    <w:abstractNumId w:val="991"/>
+  </w:num>
+  <w:num w:numId="1006">
+    <w:abstractNumId w:val="991"/>
+  </w:num>
+  <w:num w:numId="1007">
+    <w:abstractNumId w:val="991"/>
+  </w:num>
+  <w:num w:numId="1008">
+    <w:abstractNumId w:val="991"/>
+  </w:num>
+  <w:num w:numId="1009">
+    <w:abstractNumId w:val="991"/>
+  </w:num>
+  <w:num w:numId="1010">
+    <w:abstractNumId w:val="991"/>
+  </w:num>
+  <w:num w:numId="1011">
+    <w:abstractNumId w:val="991"/>
+  </w:num>
+  <w:num w:numId="1012">
+    <w:abstractNumId w:val="991"/>
+  </w:num>
+  <w:num w:numId="1013">
+    <w:abstractNumId w:val="991"/>
+  </w:num>
+  <w:num w:numId="1014">
+    <w:abstractNumId w:val="991"/>
+  </w:num>
+  <w:num w:numId="1015">
+    <w:abstractNumId w:val="991"/>
+  </w:num>
+  <w:num w:numId="1016">
+    <w:abstractNumId w:val="991"/>
+  </w:num>
+  <w:num w:numId="1017">
     <w:abstractNumId w:val="99411"/>
     <w:lvlOverride w:ilvl="0">
       <w:startOverride w:val="1"/>

</xml_diff>